<commit_message>
corregidos despliegue y componentes
</commit_message>
<xml_diff>
--- a/docs/Documento SAD.docx
+++ b/docs/Documento SAD.docx
@@ -3095,9 +3095,9 @@
         </w:rPr>
         <w:drawing>
           <wp:inline distT="0" distB="0" distL="0" distR="0">
-            <wp:extent cx="5612130" cy="1847215"/>
-            <wp:effectExtent l="0" t="0" r="7620" b="635"/>
-            <wp:docPr id="7" name="Imagen 7"/>
+            <wp:extent cx="5612130" cy="2158365"/>
+            <wp:effectExtent l="0" t="0" r="7620" b="0"/>
+            <wp:docPr id="1" name="Imagen 1"/>
             <wp:cNvGraphicFramePr>
               <a:graphicFrameLocks xmlns:a="http://schemas.openxmlformats.org/drawingml/2006/main" noChangeAspect="1"/>
             </wp:cNvGraphicFramePr>
@@ -3105,7 +3105,7 @@
               <a:graphicData uri="http://schemas.openxmlformats.org/drawingml/2006/picture">
                 <pic:pic xmlns:pic="http://schemas.openxmlformats.org/drawingml/2006/picture">
                   <pic:nvPicPr>
-                    <pic:cNvPr id="7" name="Componentes (1).jpeg"/>
+                    <pic:cNvPr id="1" name="Componentes (2).jpeg"/>
                     <pic:cNvPicPr/>
                   </pic:nvPicPr>
                   <pic:blipFill>
@@ -3123,7 +3123,7 @@
                   <pic:spPr>
                     <a:xfrm>
                       <a:off x="0" y="0"/>
-                      <a:ext cx="5612130" cy="1847215"/>
+                      <a:ext cx="5612130" cy="2158365"/>
                     </a:xfrm>
                     <a:prstGeom prst="rect">
                       <a:avLst/>
@@ -3135,8 +3135,6 @@
           </wp:inline>
         </w:drawing>
       </w:r>
-      <w:bookmarkStart w:id="1" w:name="_GoBack"/>
-      <w:bookmarkEnd w:id="1"/>
     </w:p>
     <w:p>
       <w:pPr>
@@ -3290,19 +3288,24 @@
           <w:sz w:val="24"/>
           <w:szCs w:val="36"/>
         </w:rPr>
-        <w:t xml:space="preserve">A continuación, se presenta el diagrama de despliegue de nuestra arquitectura en donde se omite parte de la capa </w:t>
-      </w:r>
-      <w:proofErr w:type="spellStart"/>
-      <w:r>
-        <w:rPr>
-          <w:rFonts w:ascii="Times New Roman" w:hAnsi="Times New Roman" w:cs="Times New Roman"/>
-          <w:i/>
-          <w:sz w:val="24"/>
-          <w:szCs w:val="36"/>
-        </w:rPr>
-        <w:t>Speed</w:t>
-      </w:r>
-      <w:proofErr w:type="spellEnd"/>
+        <w:t>La vista de despliegue final de sistema</w:t>
+      </w:r>
+      <w:r>
+        <w:rPr>
+          <w:rFonts w:ascii="Times New Roman" w:hAnsi="Times New Roman" w:cs="Times New Roman"/>
+          <w:sz w:val="24"/>
+          <w:szCs w:val="36"/>
+        </w:rPr>
+        <w:t xml:space="preserve"> es</w:t>
+      </w:r>
+      <w:r>
+        <w:rPr>
+          <w:rFonts w:ascii="Times New Roman" w:hAnsi="Times New Roman" w:cs="Times New Roman"/>
+          <w:sz w:val="24"/>
+          <w:szCs w:val="36"/>
+        </w:rPr>
+        <w:t xml:space="preserve"> la siguiente</w:t>
+      </w:r>
       <w:r>
         <w:rPr>
           <w:rFonts w:ascii="Times New Roman" w:hAnsi="Times New Roman" w:cs="Times New Roman"/>
@@ -3314,23 +3317,35 @@
     </w:p>
     <w:p>
       <w:pPr>
-        <w:jc w:val="center"/>
-        <w:rPr>
-          <w:rFonts w:ascii="Times New Roman" w:hAnsi="Times New Roman" w:cs="Times New Roman"/>
-          <w:sz w:val="24"/>
-          <w:szCs w:val="36"/>
-        </w:rPr>
-      </w:pPr>
-      <w:r>
-        <w:rPr>
+        <w:rPr>
+          <w:rFonts w:ascii="Times New Roman" w:hAnsi="Times New Roman" w:cs="Times New Roman"/>
+          <w:b/>
+          <w:sz w:val="32"/>
+          <w:szCs w:val="36"/>
+        </w:rPr>
+      </w:pPr>
+    </w:p>
+    <w:p>
+      <w:pPr>
+        <w:jc w:val="both"/>
+        <w:rPr>
+          <w:rFonts w:ascii="Times New Roman" w:hAnsi="Times New Roman" w:cs="Times New Roman"/>
+          <w:sz w:val="24"/>
+          <w:szCs w:val="36"/>
+        </w:rPr>
+      </w:pPr>
+      <w:r>
+        <w:rPr>
+          <w:rFonts w:ascii="Times New Roman" w:hAnsi="Times New Roman" w:cs="Times New Roman"/>
           <w:noProof/>
-        </w:rPr>
-        <w:lastRenderedPageBreak/>
+          <w:sz w:val="24"/>
+          <w:szCs w:val="36"/>
+        </w:rPr>
         <w:drawing>
           <wp:inline distT="0" distB="0" distL="0" distR="0">
-            <wp:extent cx="5638800" cy="4391025"/>
-            <wp:effectExtent l="0" t="0" r="0" b="9525"/>
-            <wp:docPr id="4" name="Imagen 4"/>
+            <wp:extent cx="5612130" cy="5040630"/>
+            <wp:effectExtent l="0" t="0" r="7620" b="7620"/>
+            <wp:docPr id="8" name="Imagen 8"/>
             <wp:cNvGraphicFramePr>
               <a:graphicFrameLocks xmlns:a="http://schemas.openxmlformats.org/drawingml/2006/main" noChangeAspect="1"/>
             </wp:cNvGraphicFramePr>
@@ -3338,10 +3353,8 @@
               <a:graphicData uri="http://schemas.openxmlformats.org/drawingml/2006/picture">
                 <pic:pic xmlns:pic="http://schemas.openxmlformats.org/drawingml/2006/picture">
                   <pic:nvPicPr>
-                    <pic:cNvPr id="0" name="Imagen 1"/>
-                    <pic:cNvPicPr>
-                      <a:picLocks noChangeAspect="1" noChangeArrowheads="1"/>
-                    </pic:cNvPicPr>
+                    <pic:cNvPr id="8" name="Despliegue1 Arquisoft.jpeg"/>
+                    <pic:cNvPicPr/>
                   </pic:nvPicPr>
                   <pic:blipFill>
                     <a:blip r:embed="rId10" cstate="print">
@@ -3351,23 +3364,18 @@
                         </a:ext>
                       </a:extLst>
                     </a:blip>
-                    <a:srcRect/>
                     <a:stretch>
                       <a:fillRect/>
                     </a:stretch>
                   </pic:blipFill>
-                  <pic:spPr bwMode="auto">
+                  <pic:spPr>
                     <a:xfrm>
                       <a:off x="0" y="0"/>
-                      <a:ext cx="5638800" cy="4391025"/>
+                      <a:ext cx="5612130" cy="5040630"/>
                     </a:xfrm>
                     <a:prstGeom prst="rect">
                       <a:avLst/>
                     </a:prstGeom>
-                    <a:noFill/>
-                    <a:ln>
-                      <a:noFill/>
-                    </a:ln>
                   </pic:spPr>
                 </pic:pic>
               </a:graphicData>
@@ -3391,8 +3399,10 @@
           <w:sz w:val="24"/>
           <w:szCs w:val="36"/>
         </w:rPr>
-        <w:t xml:space="preserve">Se decidió usar un servidor de </w:t>
-      </w:r>
+        <w:t xml:space="preserve">En este diagrama los dispositivos de cerradura y Hub son uno por inmueble, y el </w:t>
+      </w:r>
+      <w:bookmarkStart w:id="1" w:name="_GoBack"/>
+      <w:bookmarkEnd w:id="1"/>
       <w:proofErr w:type="spellStart"/>
       <w:r>
         <w:rPr>
@@ -3400,7 +3410,7 @@
           <w:sz w:val="24"/>
           <w:szCs w:val="36"/>
         </w:rPr>
-        <w:t>Mosquitto</w:t>
+        <w:t>Dashboard</w:t>
       </w:r>
       <w:proofErr w:type="spellEnd"/>
       <w:r>
@@ -3409,7 +3419,7 @@
           <w:sz w:val="24"/>
           <w:szCs w:val="36"/>
         </w:rPr>
-        <w:t xml:space="preserve"> para poder establecer una comunicación inalámbrica entre la cerradura (simulada por el Arduino) y el Hub (Simulado por </w:t>
+        <w:t xml:space="preserve"> se corre en el browser del cliente, con las especificaciones que este pueda tener. Además, para poder acomodar el requerimiento de carga, se decidió hacer múltiples copias del nodo </w:t>
       </w:r>
       <w:proofErr w:type="spellStart"/>
       <w:r>
@@ -3418,7 +3428,7 @@
           <w:sz w:val="24"/>
           <w:szCs w:val="36"/>
         </w:rPr>
-        <w:t>Node</w:t>
+        <w:t>Speed</w:t>
       </w:r>
       <w:proofErr w:type="spellEnd"/>
       <w:r>
@@ -3427,43 +3437,7 @@
           <w:sz w:val="24"/>
           <w:szCs w:val="36"/>
         </w:rPr>
-        <w:t xml:space="preserve"> Red). El Hub procesará la información a través de un flujo de telemetría y la publicará en uno de los dos servidores de </w:t>
-      </w:r>
-      <w:proofErr w:type="spellStart"/>
-      <w:r>
-        <w:rPr>
-          <w:rFonts w:ascii="Times New Roman" w:hAnsi="Times New Roman" w:cs="Times New Roman"/>
-          <w:sz w:val="24"/>
-          <w:szCs w:val="36"/>
-        </w:rPr>
-        <w:t>Mosquitto</w:t>
-      </w:r>
-      <w:proofErr w:type="spellEnd"/>
-      <w:r>
-        <w:rPr>
-          <w:rFonts w:ascii="Times New Roman" w:hAnsi="Times New Roman" w:cs="Times New Roman"/>
-          <w:sz w:val="24"/>
-          <w:szCs w:val="36"/>
-        </w:rPr>
-        <w:t xml:space="preserve"> dependiendo de la región en la que se encuentra el Hub, esto con el fin de distribuir la información de emergencias para que los servidores de mensajería no colapsen en caso en que se envíen muchas emergencias al mismo tiempo. Se puede observar que también se tiene un servidor de mensajería Kafka, del que el programa P2 leerá los mensajes para persistir la información de las emergencias a través de un servicio REST que está sobre </w:t>
-      </w:r>
-      <w:proofErr w:type="spellStart"/>
-      <w:r>
-        <w:rPr>
-          <w:rFonts w:ascii="Times New Roman" w:hAnsi="Times New Roman" w:cs="Times New Roman"/>
-          <w:sz w:val="24"/>
-          <w:szCs w:val="36"/>
-        </w:rPr>
-        <w:t>Flask</w:t>
-      </w:r>
-      <w:proofErr w:type="spellEnd"/>
-      <w:r>
-        <w:rPr>
-          <w:rFonts w:ascii="Times New Roman" w:hAnsi="Times New Roman" w:cs="Times New Roman"/>
-          <w:sz w:val="24"/>
-          <w:szCs w:val="36"/>
-        </w:rPr>
-        <w:t xml:space="preserve">. </w:t>
+        <w:t>, cada una atendiendo peticiones de una región diferente, con el objetivo de dividir la carga esperada entre ellos. Actualmente se planificaron cuatro de estos nodos (todos en el sistema de Yale), correspondientes a las regiones Norte, Centro, Sur, y Periferia.</w:t>
       </w:r>
     </w:p>
     <w:p>
@@ -3481,44 +3455,7 @@
           <w:sz w:val="24"/>
           <w:szCs w:val="36"/>
         </w:rPr>
-        <w:t xml:space="preserve">En cuanto a la capa </w:t>
-      </w:r>
-      <w:proofErr w:type="spellStart"/>
-      <w:r>
-        <w:rPr>
-          <w:rFonts w:ascii="Times New Roman" w:hAnsi="Times New Roman" w:cs="Times New Roman"/>
-          <w:i/>
-          <w:sz w:val="24"/>
-          <w:szCs w:val="36"/>
-        </w:rPr>
-        <w:t>Speed</w:t>
-      </w:r>
-      <w:proofErr w:type="spellEnd"/>
-      <w:r>
-        <w:rPr>
-          <w:rFonts w:ascii="Times New Roman" w:hAnsi="Times New Roman" w:cs="Times New Roman"/>
-          <w:sz w:val="24"/>
-          <w:szCs w:val="36"/>
-        </w:rPr>
-        <w:t xml:space="preserve">, se tienen 4 copias de P1 corriendo en máquinas distintas, en donde 2 están suscritas a un servidor de </w:t>
-      </w:r>
-      <w:proofErr w:type="spellStart"/>
-      <w:r>
-        <w:rPr>
-          <w:rFonts w:ascii="Times New Roman" w:hAnsi="Times New Roman" w:cs="Times New Roman"/>
-          <w:sz w:val="24"/>
-          <w:szCs w:val="36"/>
-        </w:rPr>
-        <w:t>Mosquitto</w:t>
-      </w:r>
-      <w:proofErr w:type="spellEnd"/>
-      <w:r>
-        <w:rPr>
-          <w:rFonts w:ascii="Times New Roman" w:hAnsi="Times New Roman" w:cs="Times New Roman"/>
-          <w:sz w:val="24"/>
-          <w:szCs w:val="36"/>
-        </w:rPr>
-        <w:t xml:space="preserve"> y las otras 2 al otro. Para asegurarnos de que cada alarma no llegue a distintas copias de P1, cada copia está suscrita a tópicos distintos para distintas regiones.</w:t>
+        <w:t>Los demás nodos tienen solo una copia de computación cada uno, y se encuentran en el sistema central de Yale.</w:t>
       </w:r>
     </w:p>
     <w:p>
@@ -3530,223 +3467,6 @@
           <w:szCs w:val="36"/>
         </w:rPr>
       </w:pPr>
-      <w:r>
-        <w:rPr>
-          <w:rFonts w:ascii="Times New Roman" w:hAnsi="Times New Roman" w:cs="Times New Roman"/>
-          <w:sz w:val="24"/>
-          <w:szCs w:val="36"/>
-        </w:rPr>
-        <w:t xml:space="preserve">Es necesario aclarar que para la arquitectura es necesario que los dos servidores cuenten con un bridge a Kafka para poder persistir las alarmas que provienen de todas las regiones, pero dada la limitación en la cantidad de máquinas disponibles y ya que simulamos únicamente la cerradura y el Hub de un solo apartamento, decidimos implementar la persistencia solo para uno de los servidores de </w:t>
-      </w:r>
-      <w:proofErr w:type="spellStart"/>
-      <w:r>
-        <w:rPr>
-          <w:rFonts w:ascii="Times New Roman" w:hAnsi="Times New Roman" w:cs="Times New Roman"/>
-          <w:sz w:val="24"/>
-          <w:szCs w:val="36"/>
-        </w:rPr>
-        <w:t>Mosquitto</w:t>
-      </w:r>
-      <w:proofErr w:type="spellEnd"/>
-      <w:r>
-        <w:rPr>
-          <w:rFonts w:ascii="Times New Roman" w:hAnsi="Times New Roman" w:cs="Times New Roman"/>
-          <w:sz w:val="24"/>
-          <w:szCs w:val="36"/>
-        </w:rPr>
-        <w:t>.</w:t>
-      </w:r>
-    </w:p>
-    <w:p>
-      <w:pPr>
-        <w:jc w:val="both"/>
-        <w:rPr>
-          <w:rFonts w:ascii="Times New Roman" w:hAnsi="Times New Roman" w:cs="Times New Roman"/>
-          <w:sz w:val="24"/>
-          <w:szCs w:val="36"/>
-        </w:rPr>
-      </w:pPr>
-      <w:r>
-        <w:rPr>
-          <w:rFonts w:ascii="Times New Roman" w:hAnsi="Times New Roman" w:cs="Times New Roman"/>
-          <w:sz w:val="24"/>
-          <w:szCs w:val="36"/>
-        </w:rPr>
-        <w:lastRenderedPageBreak/>
-        <w:t xml:space="preserve">Se muestra la parte restante de la capa </w:t>
-      </w:r>
-      <w:proofErr w:type="spellStart"/>
-      <w:r>
-        <w:rPr>
-          <w:rFonts w:ascii="Times New Roman" w:hAnsi="Times New Roman" w:cs="Times New Roman"/>
-          <w:i/>
-          <w:sz w:val="24"/>
-          <w:szCs w:val="36"/>
-        </w:rPr>
-        <w:t>Speed</w:t>
-      </w:r>
-      <w:proofErr w:type="spellEnd"/>
-      <w:r>
-        <w:rPr>
-          <w:rFonts w:ascii="Times New Roman" w:hAnsi="Times New Roman" w:cs="Times New Roman"/>
-          <w:sz w:val="24"/>
-          <w:szCs w:val="36"/>
-        </w:rPr>
-        <w:t xml:space="preserve"> a continuación:</w:t>
-      </w:r>
-    </w:p>
-    <w:p>
-      <w:pPr>
-        <w:jc w:val="center"/>
-        <w:rPr>
-          <w:rFonts w:ascii="Times New Roman" w:hAnsi="Times New Roman" w:cs="Times New Roman"/>
-          <w:sz w:val="24"/>
-          <w:szCs w:val="36"/>
-        </w:rPr>
-      </w:pPr>
-      <w:r>
-        <w:rPr>
-          <w:noProof/>
-        </w:rPr>
-        <w:drawing>
-          <wp:inline distT="0" distB="0" distL="0" distR="0">
-            <wp:extent cx="4819650" cy="5353050"/>
-            <wp:effectExtent l="0" t="0" r="0" b="0"/>
-            <wp:docPr id="3" name="Imagen 3"/>
-            <wp:cNvGraphicFramePr>
-              <a:graphicFrameLocks xmlns:a="http://schemas.openxmlformats.org/drawingml/2006/main" noChangeAspect="1"/>
-            </wp:cNvGraphicFramePr>
-            <a:graphic xmlns:a="http://schemas.openxmlformats.org/drawingml/2006/main">
-              <a:graphicData uri="http://schemas.openxmlformats.org/drawingml/2006/picture">
-                <pic:pic xmlns:pic="http://schemas.openxmlformats.org/drawingml/2006/picture">
-                  <pic:nvPicPr>
-                    <pic:cNvPr id="0" name="Imagen 2"/>
-                    <pic:cNvPicPr>
-                      <a:picLocks noChangeAspect="1" noChangeArrowheads="1"/>
-                    </pic:cNvPicPr>
-                  </pic:nvPicPr>
-                  <pic:blipFill>
-                    <a:blip r:embed="rId11" cstate="print">
-                      <a:extLst>
-                        <a:ext uri="{28A0092B-C50C-407E-A947-70E740481C1C}">
-                          <a14:useLocalDpi xmlns:a14="http://schemas.microsoft.com/office/drawing/2010/main" val="0"/>
-                        </a:ext>
-                      </a:extLst>
-                    </a:blip>
-                    <a:srcRect/>
-                    <a:stretch>
-                      <a:fillRect/>
-                    </a:stretch>
-                  </pic:blipFill>
-                  <pic:spPr bwMode="auto">
-                    <a:xfrm>
-                      <a:off x="0" y="0"/>
-                      <a:ext cx="4819650" cy="5353050"/>
-                    </a:xfrm>
-                    <a:prstGeom prst="rect">
-                      <a:avLst/>
-                    </a:prstGeom>
-                    <a:noFill/>
-                    <a:ln>
-                      <a:noFill/>
-                    </a:ln>
-                  </pic:spPr>
-                </pic:pic>
-              </a:graphicData>
-            </a:graphic>
-          </wp:inline>
-        </w:drawing>
-      </w:r>
-    </w:p>
-    <w:p>
-      <w:pPr>
-        <w:jc w:val="both"/>
-        <w:rPr>
-          <w:rFonts w:ascii="Times New Roman" w:hAnsi="Times New Roman" w:cs="Times New Roman"/>
-          <w:sz w:val="24"/>
-          <w:szCs w:val="36"/>
-        </w:rPr>
-      </w:pPr>
-      <w:r>
-        <w:rPr>
-          <w:rFonts w:ascii="Times New Roman" w:hAnsi="Times New Roman" w:cs="Times New Roman"/>
-          <w:sz w:val="24"/>
-          <w:szCs w:val="36"/>
-        </w:rPr>
-        <w:t xml:space="preserve">Se observa que tenemos varias copias de computación del REST </w:t>
-      </w:r>
-      <w:proofErr w:type="spellStart"/>
-      <w:r>
-        <w:rPr>
-          <w:rFonts w:ascii="Times New Roman" w:hAnsi="Times New Roman" w:cs="Times New Roman"/>
-          <w:sz w:val="24"/>
-          <w:szCs w:val="36"/>
-        </w:rPr>
-        <w:t>Mock</w:t>
-      </w:r>
-      <w:proofErr w:type="spellEnd"/>
-      <w:r>
-        <w:rPr>
-          <w:rFonts w:ascii="Times New Roman" w:hAnsi="Times New Roman" w:cs="Times New Roman"/>
-          <w:sz w:val="24"/>
-          <w:szCs w:val="36"/>
-        </w:rPr>
-        <w:t xml:space="preserve">, en donde cada una está asociada a una copia de P1 para poder soportar una gran cantidad de peticiones en un periodo corto de tiempo. Debido a la poca disponibilidad de máquinas, se decidió ejecutar en una misma máquina un servidor de </w:t>
-      </w:r>
-      <w:proofErr w:type="spellStart"/>
-      <w:r>
-        <w:rPr>
-          <w:rFonts w:ascii="Times New Roman" w:hAnsi="Times New Roman" w:cs="Times New Roman"/>
-          <w:sz w:val="24"/>
-          <w:szCs w:val="36"/>
-        </w:rPr>
-        <w:t>Mosquitto</w:t>
-      </w:r>
-      <w:proofErr w:type="spellEnd"/>
-      <w:r>
-        <w:rPr>
-          <w:rFonts w:ascii="Times New Roman" w:hAnsi="Times New Roman" w:cs="Times New Roman"/>
-          <w:sz w:val="24"/>
-          <w:szCs w:val="36"/>
-        </w:rPr>
-        <w:t xml:space="preserve"> y una copia del REST </w:t>
-      </w:r>
-      <w:proofErr w:type="spellStart"/>
-      <w:r>
-        <w:rPr>
-          <w:rFonts w:ascii="Times New Roman" w:hAnsi="Times New Roman" w:cs="Times New Roman"/>
-          <w:sz w:val="24"/>
-          <w:szCs w:val="36"/>
-        </w:rPr>
-        <w:t>Mock</w:t>
-      </w:r>
-      <w:proofErr w:type="spellEnd"/>
-      <w:r>
-        <w:rPr>
-          <w:rFonts w:ascii="Times New Roman" w:hAnsi="Times New Roman" w:cs="Times New Roman"/>
-          <w:sz w:val="24"/>
-          <w:szCs w:val="36"/>
-        </w:rPr>
-        <w:t xml:space="preserve">; de igual manera, el otro servidor de </w:t>
-      </w:r>
-      <w:proofErr w:type="spellStart"/>
-      <w:r>
-        <w:rPr>
-          <w:rFonts w:ascii="Times New Roman" w:hAnsi="Times New Roman" w:cs="Times New Roman"/>
-          <w:sz w:val="24"/>
-          <w:szCs w:val="36"/>
-        </w:rPr>
-        <w:t>Mosquitto</w:t>
-      </w:r>
-      <w:proofErr w:type="spellEnd"/>
-      <w:r>
-        <w:rPr>
-          <w:rFonts w:ascii="Times New Roman" w:hAnsi="Times New Roman" w:cs="Times New Roman"/>
-          <w:sz w:val="24"/>
-          <w:szCs w:val="36"/>
-        </w:rPr>
-        <w:t>, Kafka, el bridge entre estos dos, y el programa P2 corren en una sola máquina.</w:t>
-      </w:r>
     </w:p>
     <w:sectPr>
       <w:pgSz w:w="12240" w:h="15840"/>

</xml_diff>